<commit_message>
cambios de bases concursos
</commit_message>
<xml_diff>
--- a/Bases/ASTRODISFRACES.docx
+++ b/Bases/ASTRODISFRACES.docx
@@ -153,8 +153,6 @@
         </w:rPr>
         <w:t>Diseñar un disfraz que represente conceptos astronómicos utilizando materiales reciclables.</w:t>
       </w:r>
-      <w:bookmarkStart w:id="0" w:name="_GoBack"/>
-      <w:bookmarkEnd w:id="0"/>
     </w:p>
     <w:p>
       <w:pPr>
@@ -645,7 +643,33 @@
           <w:sz w:val="22"/>
           <w:lang w:val="es-PE"/>
         </w:rPr>
-        <w:t xml:space="preserve"> 29 de agosto</w:t>
+        <w:t xml:space="preserve"> </w:t>
+      </w:r>
+      <w:r>
+        <w:rPr>
+          <w:b/>
+          <w:sz w:val="22"/>
+          <w:lang w:val="es-PE"/>
+        </w:rPr>
+        <w:t>30</w:t>
+      </w:r>
+      <w:r>
+        <w:rPr>
+          <w:b/>
+          <w:sz w:val="22"/>
+          <w:lang w:val="es-PE"/>
+        </w:rPr>
+        <w:t xml:space="preserve"> </w:t>
+      </w:r>
+      <w:bookmarkStart w:id="0" w:name="_GoBack"/>
+      <w:bookmarkEnd w:id="0"/>
+      <w:r>
+        <w:rPr>
+          <w:b/>
+          <w:sz w:val="22"/>
+          <w:lang w:val="es-PE"/>
+        </w:rPr>
+        <w:t>de agosto</w:t>
       </w:r>
       <w:r>
         <w:rPr>

</xml_diff>